<commit_message>
Edits to Week 1 lecture
</commit_message>
<xml_diff>
--- a/Bayesian Data Analysis Syllabus 2020.docx
+++ b/Bayesian Data Analysis Syllabus 2020.docx
@@ -469,8 +469,6 @@
         </w:rPr>
         <w:t>the course Slack page</w:t>
       </w:r>
-      <w:bookmarkStart w:id="0" w:name="_GoBack"/>
-      <w:bookmarkEnd w:id="0"/>
       <w:r>
         <w:rPr>
           <w:sz w:val="21"/>
@@ -1693,15 +1691,15 @@
                 <w:sz w:val="22"/>
                 <w:szCs w:val="22"/>
               </w:rPr>
-              <w:t>*</w:t>
-            </w:r>
-            <w:r>
-              <w:rPr>
-                <w:rFonts w:ascii="Calibri" w:eastAsia="Calibri" w:hAnsi="Calibri"/>
-                <w:sz w:val="22"/>
-                <w:szCs w:val="22"/>
-              </w:rPr>
-              <w:t>Christensen (2005)</w:t>
+              <w:t xml:space="preserve">H&amp;H </w:t>
+            </w:r>
+            <w:r>
+              <w:rPr>
+                <w:rFonts w:ascii="Calibri" w:eastAsia="Calibri" w:hAnsi="Calibri"/>
+                <w:sz w:val="22"/>
+                <w:szCs w:val="22"/>
+              </w:rPr>
+              <w:t>4.1, 4.2</w:t>
             </w:r>
           </w:p>
           <w:p>
@@ -1735,41 +1733,44 @@
                 <w:sz w:val="22"/>
                 <w:szCs w:val="22"/>
               </w:rPr>
-              <w:t>[</w:t>
-            </w:r>
-            <w:r>
-              <w:rPr>
-                <w:rFonts w:ascii="Calibri" w:eastAsia="Calibri" w:hAnsi="Calibri"/>
-                <w:sz w:val="22"/>
-                <w:szCs w:val="22"/>
-              </w:rPr>
-              <w:t>Flam NYTimes article</w:t>
-            </w:r>
-            <w:r>
-              <w:rPr>
-                <w:rFonts w:ascii="Calibri" w:eastAsia="Calibri" w:hAnsi="Calibri"/>
-                <w:sz w:val="22"/>
-                <w:szCs w:val="22"/>
-              </w:rPr>
-              <w:t>]</w:t>
-            </w:r>
-          </w:p>
-          <w:p>
-            <w:pPr>
-              <w:rPr>
-                <w:rFonts w:ascii="Calibri" w:eastAsia="Calibri" w:hAnsi="Calibri"/>
-                <w:sz w:val="22"/>
-                <w:szCs w:val="22"/>
-              </w:rPr>
-            </w:pPr>
-            <w:r>
-              <w:rPr>
-                <w:rFonts w:ascii="Calibri" w:eastAsia="Calibri" w:hAnsi="Calibri"/>
-                <w:sz w:val="22"/>
-                <w:szCs w:val="22"/>
-              </w:rPr>
               <w:t>Stephens et al. (2007)</w:t>
             </w:r>
+          </w:p>
+          <w:p>
+            <w:pPr>
+              <w:rPr>
+                <w:rFonts w:ascii="Calibri" w:eastAsia="Calibri" w:hAnsi="Calibri"/>
+                <w:sz w:val="22"/>
+                <w:szCs w:val="22"/>
+              </w:rPr>
+            </w:pPr>
+            <w:r>
+              <w:rPr>
+                <w:rFonts w:ascii="Calibri" w:eastAsia="Calibri" w:hAnsi="Calibri"/>
+                <w:sz w:val="22"/>
+                <w:szCs w:val="22"/>
+              </w:rPr>
+              <w:t>*Christensen (2005)</w:t>
+            </w:r>
+          </w:p>
+          <w:p>
+            <w:pPr>
+              <w:rPr>
+                <w:rFonts w:ascii="Calibri" w:eastAsia="Calibri" w:hAnsi="Calibri"/>
+                <w:sz w:val="22"/>
+                <w:szCs w:val="22"/>
+              </w:rPr>
+            </w:pPr>
+            <w:r>
+              <w:rPr>
+                <w:rFonts w:ascii="Calibri" w:eastAsia="Calibri" w:hAnsi="Calibri"/>
+                <w:sz w:val="22"/>
+                <w:szCs w:val="22"/>
+              </w:rPr>
+              <w:t>[Flam NYTimes article]</w:t>
+            </w:r>
+            <w:bookmarkStart w:id="0" w:name="_GoBack"/>
+            <w:bookmarkEnd w:id="0"/>
           </w:p>
         </w:tc>
       </w:tr>
@@ -2734,6 +2735,7 @@
                 <w:sz w:val="22"/>
                 <w:szCs w:val="22"/>
               </w:rPr>
+              <w:lastRenderedPageBreak/>
               <w:t>Clark Lab 5</w:t>
             </w:r>
           </w:p>
@@ -2751,7 +2753,6 @@
                 <w:sz w:val="22"/>
                 <w:szCs w:val="22"/>
               </w:rPr>
-              <w:lastRenderedPageBreak/>
               <w:t>Kery 2</w:t>
             </w:r>
           </w:p>
@@ -4974,7 +4975,6 @@
         <w:rPr>
           <w:sz w:val="20"/>
         </w:rPr>
-        <w:lastRenderedPageBreak/>
         <w:t>Beaumont, M. A. 2010. Approximate Bayesian Computation in Evolution and Ecology. Annual Review of Ecology, Evolution, and Systematics 41: 379-406.</w:t>
       </w:r>
     </w:p>
@@ -5838,6 +5838,7 @@
         <w:rPr>
           <w:sz w:val="20"/>
         </w:rPr>
+        <w:lastRenderedPageBreak/>
         <w:t>A = 93</w:t>
       </w:r>
       <w:r>
@@ -5905,7 +5906,6 @@
         <w:rPr>
           <w:sz w:val="20"/>
         </w:rPr>
-        <w:lastRenderedPageBreak/>
         <w:t>B</w:t>
       </w:r>
       <w:r>

</xml_diff>

<commit_message>
Edits to Week 7-9
</commit_message>
<xml_diff>
--- a/Bayesian Data Analysis Syllabus 2020.docx
+++ b/Bayesian Data Analysis Syllabus 2020.docx
@@ -344,11 +344,19 @@
           <w:sz w:val="20"/>
         </w:rPr>
       </w:pPr>
-      <w:r>
-        <w:rPr>
-          <w:sz w:val="20"/>
-        </w:rPr>
-        <w:t>Bilgecan Sen</w:t>
+      <w:proofErr w:type="spellStart"/>
+      <w:r>
+        <w:rPr>
+          <w:sz w:val="20"/>
+        </w:rPr>
+        <w:t>Bilgecan</w:t>
+      </w:r>
+      <w:proofErr w:type="spellEnd"/>
+      <w:r>
+        <w:rPr>
+          <w:sz w:val="20"/>
+        </w:rPr>
+        <w:t xml:space="preserve"> Sen</w:t>
       </w:r>
     </w:p>
     <w:p>
@@ -915,7 +923,21 @@
         <w:rPr>
           <w:sz w:val="20"/>
         </w:rPr>
-        <w:t>understand the basic principles and be able to write R code for a variety of MCMC sampling techniques, including Monte Carlo integration, importance sampling, Gibbs sampling, Metropolis-Hastings sampling (Weeks 4</w:t>
+        <w:t xml:space="preserve">understand the basic principles and </w:t>
+      </w:r>
+      <w:proofErr w:type="gramStart"/>
+      <w:r>
+        <w:rPr>
+          <w:sz w:val="20"/>
+        </w:rPr>
+        <w:t>be able to</w:t>
+      </w:r>
+      <w:proofErr w:type="gramEnd"/>
+      <w:r>
+        <w:rPr>
+          <w:sz w:val="20"/>
+        </w:rPr>
+        <w:t xml:space="preserve"> write R code for a variety of MCMC sampling techniques, including Monte Carlo integration, importance sampling, Gibbs sampling, Metropolis-Hastings sampling (Weeks 4</w:t>
       </w:r>
       <w:r>
         <w:rPr>
@@ -1108,7 +1130,20 @@
           <w:sz w:val="20"/>
         </w:rPr>
         <w:tab/>
-        <w:t xml:space="preserve">be able to construct hierarchical Bayesian models </w:t>
+      </w:r>
+      <w:proofErr w:type="gramStart"/>
+      <w:r>
+        <w:rPr>
+          <w:sz w:val="20"/>
+        </w:rPr>
+        <w:t>be able to</w:t>
+      </w:r>
+      <w:proofErr w:type="gramEnd"/>
+      <w:r>
+        <w:rPr>
+          <w:sz w:val="20"/>
+        </w:rPr>
+        <w:t xml:space="preserve"> construct hierarchical Bayesian models </w:t>
       </w:r>
       <w:r>
         <w:rPr>
@@ -1286,7 +1321,21 @@
         <w:rPr>
           <w:sz w:val="20"/>
         </w:rPr>
-        <w:t>Hobbs, N.T., and M.B. Hooten. Bayesian Models. Princeton University Press, Princeton, NJ.</w:t>
+        <w:t xml:space="preserve">Hobbs, N.T., and M.B. </w:t>
+      </w:r>
+      <w:proofErr w:type="spellStart"/>
+      <w:r>
+        <w:rPr>
+          <w:sz w:val="20"/>
+        </w:rPr>
+        <w:t>Hooten</w:t>
+      </w:r>
+      <w:proofErr w:type="spellEnd"/>
+      <w:r>
+        <w:rPr>
+          <w:sz w:val="20"/>
+        </w:rPr>
+        <w:t>. Bayesian Models. Princeton University Press, Princeton, NJ.</w:t>
       </w:r>
     </w:p>
     <w:p>
@@ -1716,7 +1765,25 @@
                 <w:sz w:val="22"/>
                 <w:szCs w:val="22"/>
               </w:rPr>
-              <w:t>Clark and Gelfand (2006)</w:t>
+              <w:t xml:space="preserve">Clark and </w:t>
+            </w:r>
+            <w:proofErr w:type="spellStart"/>
+            <w:r>
+              <w:rPr>
+                <w:rFonts w:ascii="Calibri" w:eastAsia="Calibri" w:hAnsi="Calibri"/>
+                <w:sz w:val="22"/>
+                <w:szCs w:val="22"/>
+              </w:rPr>
+              <w:t>Gelfand</w:t>
+            </w:r>
+            <w:proofErr w:type="spellEnd"/>
+            <w:r>
+              <w:rPr>
+                <w:rFonts w:ascii="Calibri" w:eastAsia="Calibri" w:hAnsi="Calibri"/>
+                <w:sz w:val="22"/>
+                <w:szCs w:val="22"/>
+              </w:rPr>
+              <w:t xml:space="preserve"> (2006)</w:t>
             </w:r>
           </w:p>
           <w:p>
@@ -1767,10 +1834,26 @@
                 <w:sz w:val="22"/>
                 <w:szCs w:val="22"/>
               </w:rPr>
-              <w:t>[Flam NYTimes article]</w:t>
-            </w:r>
-            <w:bookmarkStart w:id="0" w:name="_GoBack"/>
-            <w:bookmarkEnd w:id="0"/>
+              <w:t xml:space="preserve">[Flam </w:t>
+            </w:r>
+            <w:proofErr w:type="spellStart"/>
+            <w:r>
+              <w:rPr>
+                <w:rFonts w:ascii="Calibri" w:eastAsia="Calibri" w:hAnsi="Calibri"/>
+                <w:sz w:val="22"/>
+                <w:szCs w:val="22"/>
+              </w:rPr>
+              <w:t>NYTimes</w:t>
+            </w:r>
+            <w:proofErr w:type="spellEnd"/>
+            <w:r>
+              <w:rPr>
+                <w:rFonts w:ascii="Calibri" w:eastAsia="Calibri" w:hAnsi="Calibri"/>
+                <w:sz w:val="22"/>
+                <w:szCs w:val="22"/>
+              </w:rPr>
+              <w:t xml:space="preserve"> article]</w:t>
+            </w:r>
           </w:p>
         </w:tc>
       </w:tr>
@@ -2277,13 +2360,23 @@
               </w:rPr>
               <w:t>*</w:t>
             </w:r>
-            <w:r>
-              <w:rPr>
-                <w:rFonts w:ascii="Calibri" w:eastAsia="Calibri" w:hAnsi="Calibri"/>
-                <w:sz w:val="22"/>
-                <w:szCs w:val="22"/>
-              </w:rPr>
-              <w:t>Senn 2007</w:t>
+            <w:proofErr w:type="spellStart"/>
+            <w:r>
+              <w:rPr>
+                <w:rFonts w:ascii="Calibri" w:eastAsia="Calibri" w:hAnsi="Calibri"/>
+                <w:sz w:val="22"/>
+                <w:szCs w:val="22"/>
+              </w:rPr>
+              <w:t>Senn</w:t>
+            </w:r>
+            <w:proofErr w:type="spellEnd"/>
+            <w:r>
+              <w:rPr>
+                <w:rFonts w:ascii="Calibri" w:eastAsia="Calibri" w:hAnsi="Calibri"/>
+                <w:sz w:val="22"/>
+                <w:szCs w:val="22"/>
+              </w:rPr>
+              <w:t xml:space="preserve"> 2007</w:t>
             </w:r>
           </w:p>
           <w:p>
@@ -2504,24 +2597,60 @@
                 <w:sz w:val="22"/>
                 <w:szCs w:val="22"/>
               </w:rPr>
-              <w:t>MCMC-UseR pg. 51-79</w:t>
-            </w:r>
-          </w:p>
-          <w:p>
-            <w:pPr>
-              <w:rPr>
-                <w:rFonts w:ascii="Calibri" w:eastAsia="Calibri" w:hAnsi="Calibri"/>
-                <w:sz w:val="22"/>
-                <w:szCs w:val="22"/>
-              </w:rPr>
-            </w:pPr>
-            <w:r>
-              <w:rPr>
-                <w:rFonts w:ascii="Calibri" w:eastAsia="Calibri" w:hAnsi="Calibri"/>
-                <w:sz w:val="22"/>
-                <w:szCs w:val="22"/>
-              </w:rPr>
-              <w:t>Smith and Gelfand (1992)</w:t>
+              <w:t>MCMC-</w:t>
+            </w:r>
+            <w:proofErr w:type="spellStart"/>
+            <w:r>
+              <w:rPr>
+                <w:rFonts w:ascii="Calibri" w:eastAsia="Calibri" w:hAnsi="Calibri"/>
+                <w:sz w:val="22"/>
+                <w:szCs w:val="22"/>
+              </w:rPr>
+              <w:t>UseR</w:t>
+            </w:r>
+            <w:proofErr w:type="spellEnd"/>
+            <w:r>
+              <w:rPr>
+                <w:rFonts w:ascii="Calibri" w:eastAsia="Calibri" w:hAnsi="Calibri"/>
+                <w:sz w:val="22"/>
+                <w:szCs w:val="22"/>
+              </w:rPr>
+              <w:t xml:space="preserve"> pg. 51-79</w:t>
+            </w:r>
+          </w:p>
+          <w:p>
+            <w:pPr>
+              <w:rPr>
+                <w:rFonts w:ascii="Calibri" w:eastAsia="Calibri" w:hAnsi="Calibri"/>
+                <w:sz w:val="22"/>
+                <w:szCs w:val="22"/>
+              </w:rPr>
+            </w:pPr>
+            <w:r>
+              <w:rPr>
+                <w:rFonts w:ascii="Calibri" w:eastAsia="Calibri" w:hAnsi="Calibri"/>
+                <w:sz w:val="22"/>
+                <w:szCs w:val="22"/>
+              </w:rPr>
+              <w:t xml:space="preserve">Smith and </w:t>
+            </w:r>
+            <w:proofErr w:type="spellStart"/>
+            <w:r>
+              <w:rPr>
+                <w:rFonts w:ascii="Calibri" w:eastAsia="Calibri" w:hAnsi="Calibri"/>
+                <w:sz w:val="22"/>
+                <w:szCs w:val="22"/>
+              </w:rPr>
+              <w:t>Gelfand</w:t>
+            </w:r>
+            <w:proofErr w:type="spellEnd"/>
+            <w:r>
+              <w:rPr>
+                <w:rFonts w:ascii="Calibri" w:eastAsia="Calibri" w:hAnsi="Calibri"/>
+                <w:sz w:val="22"/>
+                <w:szCs w:val="22"/>
+              </w:rPr>
+              <w:t xml:space="preserve"> (1992)</w:t>
             </w:r>
           </w:p>
           <w:p>
@@ -2747,30 +2876,58 @@
                 <w:szCs w:val="22"/>
               </w:rPr>
             </w:pPr>
-            <w:r>
-              <w:rPr>
-                <w:rFonts w:ascii="Calibri" w:eastAsia="Calibri" w:hAnsi="Calibri"/>
-                <w:sz w:val="22"/>
-                <w:szCs w:val="22"/>
-              </w:rPr>
-              <w:t>Kery 2</w:t>
-            </w:r>
-          </w:p>
-          <w:p>
-            <w:pPr>
-              <w:rPr>
-                <w:rFonts w:ascii="Calibri" w:eastAsia="Calibri" w:hAnsi="Calibri"/>
-                <w:sz w:val="22"/>
-                <w:szCs w:val="22"/>
-              </w:rPr>
-            </w:pPr>
-            <w:r>
-              <w:rPr>
-                <w:rFonts w:ascii="Calibri" w:eastAsia="Calibri" w:hAnsi="Calibri"/>
-                <w:sz w:val="22"/>
-                <w:szCs w:val="22"/>
-              </w:rPr>
-              <w:t>MCMC-UseR pg. 126-167</w:t>
+            <w:proofErr w:type="spellStart"/>
+            <w:r>
+              <w:rPr>
+                <w:rFonts w:ascii="Calibri" w:eastAsia="Calibri" w:hAnsi="Calibri"/>
+                <w:sz w:val="22"/>
+                <w:szCs w:val="22"/>
+              </w:rPr>
+              <w:t>Kery</w:t>
+            </w:r>
+            <w:proofErr w:type="spellEnd"/>
+            <w:r>
+              <w:rPr>
+                <w:rFonts w:ascii="Calibri" w:eastAsia="Calibri" w:hAnsi="Calibri"/>
+                <w:sz w:val="22"/>
+                <w:szCs w:val="22"/>
+              </w:rPr>
+              <w:t xml:space="preserve"> 2</w:t>
+            </w:r>
+          </w:p>
+          <w:p>
+            <w:pPr>
+              <w:rPr>
+                <w:rFonts w:ascii="Calibri" w:eastAsia="Calibri" w:hAnsi="Calibri"/>
+                <w:sz w:val="22"/>
+                <w:szCs w:val="22"/>
+              </w:rPr>
+            </w:pPr>
+            <w:r>
+              <w:rPr>
+                <w:rFonts w:ascii="Calibri" w:eastAsia="Calibri" w:hAnsi="Calibri"/>
+                <w:sz w:val="22"/>
+                <w:szCs w:val="22"/>
+              </w:rPr>
+              <w:t>MCMC-</w:t>
+            </w:r>
+            <w:proofErr w:type="spellStart"/>
+            <w:r>
+              <w:rPr>
+                <w:rFonts w:ascii="Calibri" w:eastAsia="Calibri" w:hAnsi="Calibri"/>
+                <w:sz w:val="22"/>
+                <w:szCs w:val="22"/>
+              </w:rPr>
+              <w:t>UseR</w:t>
+            </w:r>
+            <w:proofErr w:type="spellEnd"/>
+            <w:r>
+              <w:rPr>
+                <w:rFonts w:ascii="Calibri" w:eastAsia="Calibri" w:hAnsi="Calibri"/>
+                <w:sz w:val="22"/>
+                <w:szCs w:val="22"/>
+              </w:rPr>
+              <w:t xml:space="preserve"> pg. 126-167</w:t>
             </w:r>
           </w:p>
         </w:tc>
@@ -3176,13 +3333,23 @@
                 <w:szCs w:val="22"/>
               </w:rPr>
             </w:pPr>
-            <w:r>
-              <w:rPr>
-                <w:rFonts w:ascii="Calibri" w:eastAsia="Calibri" w:hAnsi="Calibri"/>
-                <w:sz w:val="22"/>
-                <w:szCs w:val="22"/>
-              </w:rPr>
-              <w:t>Kery 8</w:t>
+            <w:proofErr w:type="spellStart"/>
+            <w:r>
+              <w:rPr>
+                <w:rFonts w:ascii="Calibri" w:eastAsia="Calibri" w:hAnsi="Calibri"/>
+                <w:sz w:val="22"/>
+                <w:szCs w:val="22"/>
+              </w:rPr>
+              <w:t>Kery</w:t>
+            </w:r>
+            <w:proofErr w:type="spellEnd"/>
+            <w:r>
+              <w:rPr>
+                <w:rFonts w:ascii="Calibri" w:eastAsia="Calibri" w:hAnsi="Calibri"/>
+                <w:sz w:val="22"/>
+                <w:szCs w:val="22"/>
+              </w:rPr>
+              <w:t xml:space="preserve"> 8</w:t>
             </w:r>
           </w:p>
           <w:p>
@@ -3373,13 +3540,23 @@
                 <w:szCs w:val="22"/>
               </w:rPr>
             </w:pPr>
-            <w:r>
-              <w:rPr>
-                <w:rFonts w:ascii="Calibri" w:eastAsia="Calibri" w:hAnsi="Calibri"/>
-                <w:sz w:val="22"/>
-                <w:szCs w:val="22"/>
-              </w:rPr>
-              <w:t>Kery 13-14</w:t>
+            <w:proofErr w:type="spellStart"/>
+            <w:r>
+              <w:rPr>
+                <w:rFonts w:ascii="Calibri" w:eastAsia="Calibri" w:hAnsi="Calibri"/>
+                <w:sz w:val="22"/>
+                <w:szCs w:val="22"/>
+              </w:rPr>
+              <w:t>Kery</w:t>
+            </w:r>
+            <w:proofErr w:type="spellEnd"/>
+            <w:r>
+              <w:rPr>
+                <w:rFonts w:ascii="Calibri" w:eastAsia="Calibri" w:hAnsi="Calibri"/>
+                <w:sz w:val="22"/>
+                <w:szCs w:val="22"/>
+              </w:rPr>
+              <w:t xml:space="preserve"> 13-14</w:t>
             </w:r>
             <w:r>
               <w:rPr>
@@ -3512,40 +3689,35 @@
                 <w:szCs w:val="22"/>
               </w:rPr>
             </w:pPr>
-            <w:r>
-              <w:rPr>
-                <w:rFonts w:ascii="Calibri" w:eastAsia="Calibri" w:hAnsi="Calibri"/>
-                <w:sz w:val="22"/>
-                <w:szCs w:val="22"/>
-              </w:rPr>
-              <w:t>Gelman and Hill Chapter 11 &amp; 16</w:t>
-            </w:r>
-          </w:p>
-          <w:p>
-            <w:pPr>
-              <w:rPr>
-                <w:rFonts w:ascii="Calibri" w:eastAsia="Calibri" w:hAnsi="Calibri"/>
-                <w:sz w:val="22"/>
-                <w:szCs w:val="22"/>
-              </w:rPr>
-            </w:pPr>
-            <w:r>
-              <w:rPr>
-                <w:rFonts w:ascii="Calibri" w:eastAsia="Calibri" w:hAnsi="Calibri"/>
-                <w:sz w:val="22"/>
-                <w:szCs w:val="22"/>
-              </w:rPr>
-              <w:t>Latimer et al. (2006)</w:t>
-            </w:r>
-          </w:p>
-          <w:p>
-            <w:pPr>
-              <w:rPr>
-                <w:rFonts w:ascii="Calibri" w:eastAsia="Calibri" w:hAnsi="Calibri"/>
-                <w:sz w:val="22"/>
-                <w:szCs w:val="22"/>
-              </w:rPr>
-            </w:pPr>
+            <w:proofErr w:type="spellStart"/>
+            <w:r>
+              <w:rPr>
+                <w:rFonts w:ascii="Calibri" w:eastAsia="Calibri" w:hAnsi="Calibri"/>
+                <w:sz w:val="22"/>
+                <w:szCs w:val="22"/>
+              </w:rPr>
+              <w:t>Gelman</w:t>
+            </w:r>
+            <w:proofErr w:type="spellEnd"/>
+            <w:r>
+              <w:rPr>
+                <w:rFonts w:ascii="Calibri" w:eastAsia="Calibri" w:hAnsi="Calibri"/>
+                <w:sz w:val="22"/>
+                <w:szCs w:val="22"/>
+              </w:rPr>
+              <w:t xml:space="preserve"> and Hill Chapter 11 &amp; 16</w:t>
+            </w:r>
+          </w:p>
+          <w:p>
+            <w:pPr>
+              <w:rPr>
+                <w:rFonts w:ascii="Calibri" w:eastAsia="Calibri" w:hAnsi="Calibri"/>
+                <w:sz w:val="22"/>
+                <w:szCs w:val="22"/>
+              </w:rPr>
+            </w:pPr>
+            <w:bookmarkStart w:id="0" w:name="_GoBack"/>
+            <w:bookmarkEnd w:id="0"/>
             <w:r>
               <w:rPr>
                 <w:rFonts w:ascii="Calibri" w:eastAsia="Calibri" w:hAnsi="Calibri"/>
@@ -3749,7 +3921,25 @@
                 <w:sz w:val="22"/>
                 <w:szCs w:val="22"/>
               </w:rPr>
-              <w:t>MCMC-UseR Chapter 8 (starts Pg. 210)</w:t>
+              <w:t>MCMC-</w:t>
+            </w:r>
+            <w:proofErr w:type="spellStart"/>
+            <w:r>
+              <w:rPr>
+                <w:rFonts w:ascii="Calibri" w:eastAsia="Calibri" w:hAnsi="Calibri"/>
+                <w:sz w:val="22"/>
+                <w:szCs w:val="22"/>
+              </w:rPr>
+              <w:t>UseR</w:t>
+            </w:r>
+            <w:proofErr w:type="spellEnd"/>
+            <w:r>
+              <w:rPr>
+                <w:rFonts w:ascii="Calibri" w:eastAsia="Calibri" w:hAnsi="Calibri"/>
+                <w:sz w:val="22"/>
+                <w:szCs w:val="22"/>
+              </w:rPr>
+              <w:t xml:space="preserve"> Chapter 8 (starts Pg. 210)</w:t>
             </w:r>
           </w:p>
           <w:p>
@@ -3783,24 +3973,52 @@
                 <w:sz w:val="22"/>
                 <w:szCs w:val="22"/>
               </w:rPr>
-              <w:t>Nakagawa and Freckleton (2008)</w:t>
-            </w:r>
-          </w:p>
-          <w:p>
-            <w:pPr>
-              <w:rPr>
-                <w:rFonts w:ascii="Calibri" w:eastAsia="Calibri" w:hAnsi="Calibri"/>
-                <w:sz w:val="22"/>
-                <w:szCs w:val="22"/>
-              </w:rPr>
-            </w:pPr>
-            <w:r>
-              <w:rPr>
-                <w:rFonts w:ascii="Calibri" w:eastAsia="Calibri" w:hAnsi="Calibri"/>
-                <w:sz w:val="22"/>
-                <w:szCs w:val="22"/>
-              </w:rPr>
-              <w:t>Gelman and Hill Chapter 25</w:t>
+              <w:t xml:space="preserve">Nakagawa and </w:t>
+            </w:r>
+            <w:proofErr w:type="spellStart"/>
+            <w:r>
+              <w:rPr>
+                <w:rFonts w:ascii="Calibri" w:eastAsia="Calibri" w:hAnsi="Calibri"/>
+                <w:sz w:val="22"/>
+                <w:szCs w:val="22"/>
+              </w:rPr>
+              <w:t>Freckleton</w:t>
+            </w:r>
+            <w:proofErr w:type="spellEnd"/>
+            <w:r>
+              <w:rPr>
+                <w:rFonts w:ascii="Calibri" w:eastAsia="Calibri" w:hAnsi="Calibri"/>
+                <w:sz w:val="22"/>
+                <w:szCs w:val="22"/>
+              </w:rPr>
+              <w:t xml:space="preserve"> (2008)</w:t>
+            </w:r>
+          </w:p>
+          <w:p>
+            <w:pPr>
+              <w:rPr>
+                <w:rFonts w:ascii="Calibri" w:eastAsia="Calibri" w:hAnsi="Calibri"/>
+                <w:sz w:val="22"/>
+                <w:szCs w:val="22"/>
+              </w:rPr>
+            </w:pPr>
+            <w:proofErr w:type="spellStart"/>
+            <w:r>
+              <w:rPr>
+                <w:rFonts w:ascii="Calibri" w:eastAsia="Calibri" w:hAnsi="Calibri"/>
+                <w:sz w:val="22"/>
+                <w:szCs w:val="22"/>
+              </w:rPr>
+              <w:t>Gelman</w:t>
+            </w:r>
+            <w:proofErr w:type="spellEnd"/>
+            <w:r>
+              <w:rPr>
+                <w:rFonts w:ascii="Calibri" w:eastAsia="Calibri" w:hAnsi="Calibri"/>
+                <w:sz w:val="22"/>
+                <w:szCs w:val="22"/>
+              </w:rPr>
+              <w:t xml:space="preserve"> and Hill Chapter 25</w:t>
             </w:r>
           </w:p>
         </w:tc>
@@ -3942,30 +4160,49 @@
                 <w:szCs w:val="22"/>
               </w:rPr>
             </w:pPr>
-            <w:r>
-              <w:rPr>
-                <w:rFonts w:ascii="Calibri" w:eastAsia="Calibri" w:hAnsi="Calibri"/>
-                <w:sz w:val="22"/>
-                <w:szCs w:val="22"/>
-              </w:rPr>
-              <w:t>Bolker Chapter 11</w:t>
-            </w:r>
-          </w:p>
-          <w:p>
-            <w:pPr>
-              <w:rPr>
-                <w:rFonts w:ascii="Calibri" w:eastAsia="Calibri" w:hAnsi="Calibri"/>
-                <w:sz w:val="22"/>
-                <w:szCs w:val="22"/>
-              </w:rPr>
-            </w:pPr>
-            <w:r>
-              <w:rPr>
-                <w:rFonts w:ascii="Calibri" w:eastAsia="Calibri" w:hAnsi="Calibri"/>
-                <w:sz w:val="22"/>
-                <w:szCs w:val="22"/>
-              </w:rPr>
-              <w:t>Clark and Bj</w:t>
+            <w:proofErr w:type="spellStart"/>
+            <w:r>
+              <w:rPr>
+                <w:rFonts w:ascii="Calibri" w:eastAsia="Calibri" w:hAnsi="Calibri"/>
+                <w:sz w:val="22"/>
+                <w:szCs w:val="22"/>
+              </w:rPr>
+              <w:t>Bolker</w:t>
+            </w:r>
+            <w:proofErr w:type="spellEnd"/>
+            <w:r>
+              <w:rPr>
+                <w:rFonts w:ascii="Calibri" w:eastAsia="Calibri" w:hAnsi="Calibri"/>
+                <w:sz w:val="22"/>
+                <w:szCs w:val="22"/>
+              </w:rPr>
+              <w:t xml:space="preserve"> Chapter 11</w:t>
+            </w:r>
+          </w:p>
+          <w:p>
+            <w:pPr>
+              <w:rPr>
+                <w:rFonts w:ascii="Calibri" w:eastAsia="Calibri" w:hAnsi="Calibri"/>
+                <w:sz w:val="22"/>
+                <w:szCs w:val="22"/>
+              </w:rPr>
+            </w:pPr>
+            <w:r>
+              <w:rPr>
+                <w:rFonts w:ascii="Calibri" w:eastAsia="Calibri" w:hAnsi="Calibri"/>
+                <w:sz w:val="22"/>
+                <w:szCs w:val="22"/>
+              </w:rPr>
+              <w:t xml:space="preserve">Clark and </w:t>
+            </w:r>
+            <w:proofErr w:type="spellStart"/>
+            <w:r>
+              <w:rPr>
+                <w:rFonts w:ascii="Calibri" w:eastAsia="Calibri" w:hAnsi="Calibri"/>
+                <w:sz w:val="22"/>
+                <w:szCs w:val="22"/>
+              </w:rPr>
+              <w:t>Bj</w:t>
             </w:r>
             <w:r>
               <w:rPr>
@@ -3990,7 +4227,16 @@
                 <w:sz w:val="22"/>
                 <w:szCs w:val="22"/>
               </w:rPr>
-              <w:t>nstad (2004)</w:t>
+              <w:t>nstad</w:t>
+            </w:r>
+            <w:proofErr w:type="spellEnd"/>
+            <w:r>
+              <w:rPr>
+                <w:rFonts w:ascii="Calibri" w:eastAsia="Calibri" w:hAnsi="Calibri"/>
+                <w:sz w:val="22"/>
+                <w:szCs w:val="22"/>
+              </w:rPr>
+              <w:t xml:space="preserve"> (2004)</w:t>
             </w:r>
           </w:p>
           <w:p>
@@ -4181,13 +4427,23 @@
                 <w:szCs w:val="22"/>
               </w:rPr>
             </w:pPr>
-            <w:r>
-              <w:rPr>
-                <w:rFonts w:ascii="Calibri" w:eastAsia="Calibri" w:hAnsi="Calibri"/>
-                <w:sz w:val="22"/>
-                <w:szCs w:val="22"/>
-              </w:rPr>
-              <w:t>Gimenez et al. (2009</w:t>
+            <w:proofErr w:type="spellStart"/>
+            <w:r>
+              <w:rPr>
+                <w:rFonts w:ascii="Calibri" w:eastAsia="Calibri" w:hAnsi="Calibri"/>
+                <w:sz w:val="22"/>
+                <w:szCs w:val="22"/>
+              </w:rPr>
+              <w:t>Gimenez</w:t>
+            </w:r>
+            <w:proofErr w:type="spellEnd"/>
+            <w:r>
+              <w:rPr>
+                <w:rFonts w:ascii="Calibri" w:eastAsia="Calibri" w:hAnsi="Calibri"/>
+                <w:sz w:val="22"/>
+                <w:szCs w:val="22"/>
+              </w:rPr>
+              <w:t xml:space="preserve"> et al. (2009</w:t>
             </w:r>
             <w:r>
               <w:rPr>
@@ -4240,30 +4496,86 @@
                 <w:szCs w:val="22"/>
               </w:rPr>
             </w:pPr>
-            <w:r>
-              <w:rPr>
-                <w:rFonts w:ascii="Calibri" w:eastAsia="Calibri" w:hAnsi="Calibri"/>
-                <w:sz w:val="22"/>
-                <w:szCs w:val="22"/>
-              </w:rPr>
-              <w:t>Royle and Dorazio Ch. 3&amp;9</w:t>
-            </w:r>
-          </w:p>
-          <w:p>
-            <w:pPr>
-              <w:rPr>
-                <w:rFonts w:ascii="Calibri" w:eastAsia="Calibri" w:hAnsi="Calibri"/>
-                <w:sz w:val="22"/>
-                <w:szCs w:val="22"/>
-              </w:rPr>
-            </w:pPr>
-            <w:r>
-              <w:rPr>
-                <w:rFonts w:ascii="Calibri" w:eastAsia="Calibri" w:hAnsi="Calibri"/>
-                <w:sz w:val="22"/>
-                <w:szCs w:val="22"/>
-              </w:rPr>
-              <w:t>Royle and Kery (2007)</w:t>
+            <w:proofErr w:type="spellStart"/>
+            <w:r>
+              <w:rPr>
+                <w:rFonts w:ascii="Calibri" w:eastAsia="Calibri" w:hAnsi="Calibri"/>
+                <w:sz w:val="22"/>
+                <w:szCs w:val="22"/>
+              </w:rPr>
+              <w:t>Royle</w:t>
+            </w:r>
+            <w:proofErr w:type="spellEnd"/>
+            <w:r>
+              <w:rPr>
+                <w:rFonts w:ascii="Calibri" w:eastAsia="Calibri" w:hAnsi="Calibri"/>
+                <w:sz w:val="22"/>
+                <w:szCs w:val="22"/>
+              </w:rPr>
+              <w:t xml:space="preserve"> and </w:t>
+            </w:r>
+            <w:proofErr w:type="spellStart"/>
+            <w:r>
+              <w:rPr>
+                <w:rFonts w:ascii="Calibri" w:eastAsia="Calibri" w:hAnsi="Calibri"/>
+                <w:sz w:val="22"/>
+                <w:szCs w:val="22"/>
+              </w:rPr>
+              <w:t>Dorazio</w:t>
+            </w:r>
+            <w:proofErr w:type="spellEnd"/>
+            <w:r>
+              <w:rPr>
+                <w:rFonts w:ascii="Calibri" w:eastAsia="Calibri" w:hAnsi="Calibri"/>
+                <w:sz w:val="22"/>
+                <w:szCs w:val="22"/>
+              </w:rPr>
+              <w:t xml:space="preserve"> Ch. 3&amp;9</w:t>
+            </w:r>
+          </w:p>
+          <w:p>
+            <w:pPr>
+              <w:rPr>
+                <w:rFonts w:ascii="Calibri" w:eastAsia="Calibri" w:hAnsi="Calibri"/>
+                <w:sz w:val="22"/>
+                <w:szCs w:val="22"/>
+              </w:rPr>
+            </w:pPr>
+            <w:proofErr w:type="spellStart"/>
+            <w:r>
+              <w:rPr>
+                <w:rFonts w:ascii="Calibri" w:eastAsia="Calibri" w:hAnsi="Calibri"/>
+                <w:sz w:val="22"/>
+                <w:szCs w:val="22"/>
+              </w:rPr>
+              <w:t>Royle</w:t>
+            </w:r>
+            <w:proofErr w:type="spellEnd"/>
+            <w:r>
+              <w:rPr>
+                <w:rFonts w:ascii="Calibri" w:eastAsia="Calibri" w:hAnsi="Calibri"/>
+                <w:sz w:val="22"/>
+                <w:szCs w:val="22"/>
+              </w:rPr>
+              <w:t xml:space="preserve"> and </w:t>
+            </w:r>
+            <w:proofErr w:type="spellStart"/>
+            <w:r>
+              <w:rPr>
+                <w:rFonts w:ascii="Calibri" w:eastAsia="Calibri" w:hAnsi="Calibri"/>
+                <w:sz w:val="22"/>
+                <w:szCs w:val="22"/>
+              </w:rPr>
+              <w:t>Kery</w:t>
+            </w:r>
+            <w:proofErr w:type="spellEnd"/>
+            <w:r>
+              <w:rPr>
+                <w:rFonts w:ascii="Calibri" w:eastAsia="Calibri" w:hAnsi="Calibri"/>
+                <w:sz w:val="22"/>
+                <w:szCs w:val="22"/>
+              </w:rPr>
+              <w:t xml:space="preserve"> (2007)</w:t>
             </w:r>
           </w:p>
         </w:tc>
@@ -4435,7 +4747,25 @@
                 <w:sz w:val="22"/>
                 <w:szCs w:val="22"/>
               </w:rPr>
-              <w:t>Beaumont and Rannalla (2004)</w:t>
+              <w:t xml:space="preserve">Beaumont and </w:t>
+            </w:r>
+            <w:proofErr w:type="spellStart"/>
+            <w:r>
+              <w:rPr>
+                <w:rFonts w:ascii="Calibri" w:eastAsia="Calibri" w:hAnsi="Calibri"/>
+                <w:sz w:val="22"/>
+                <w:szCs w:val="22"/>
+              </w:rPr>
+              <w:t>Rannalla</w:t>
+            </w:r>
+            <w:proofErr w:type="spellEnd"/>
+            <w:r>
+              <w:rPr>
+                <w:rFonts w:ascii="Calibri" w:eastAsia="Calibri" w:hAnsi="Calibri"/>
+                <w:sz w:val="22"/>
+                <w:szCs w:val="22"/>
+              </w:rPr>
+              <w:t xml:space="preserve"> (2004)</w:t>
             </w:r>
           </w:p>
         </w:tc>
@@ -4636,30 +4966,68 @@
                 <w:szCs w:val="22"/>
               </w:rPr>
             </w:pPr>
-            <w:r>
-              <w:rPr>
-                <w:rFonts w:ascii="Calibri" w:eastAsia="Calibri" w:hAnsi="Calibri"/>
-                <w:sz w:val="22"/>
-                <w:szCs w:val="22"/>
-              </w:rPr>
-              <w:t>Gelman and Shalizi (2013)</w:t>
-            </w:r>
-          </w:p>
-          <w:p>
-            <w:pPr>
-              <w:rPr>
-                <w:rFonts w:ascii="Calibri" w:eastAsia="Calibri" w:hAnsi="Calibri"/>
-                <w:sz w:val="22"/>
-                <w:szCs w:val="22"/>
-              </w:rPr>
-            </w:pPr>
-            <w:r>
-              <w:rPr>
-                <w:rFonts w:ascii="Calibri" w:eastAsia="Calibri" w:hAnsi="Calibri"/>
-                <w:sz w:val="22"/>
-                <w:szCs w:val="22"/>
-              </w:rPr>
-              <w:t>Spiegelhalter et al. (2014)</w:t>
+            <w:proofErr w:type="spellStart"/>
+            <w:r>
+              <w:rPr>
+                <w:rFonts w:ascii="Calibri" w:eastAsia="Calibri" w:hAnsi="Calibri"/>
+                <w:sz w:val="22"/>
+                <w:szCs w:val="22"/>
+              </w:rPr>
+              <w:t>Gelman</w:t>
+            </w:r>
+            <w:proofErr w:type="spellEnd"/>
+            <w:r>
+              <w:rPr>
+                <w:rFonts w:ascii="Calibri" w:eastAsia="Calibri" w:hAnsi="Calibri"/>
+                <w:sz w:val="22"/>
+                <w:szCs w:val="22"/>
+              </w:rPr>
+              <w:t xml:space="preserve"> and </w:t>
+            </w:r>
+            <w:proofErr w:type="spellStart"/>
+            <w:r>
+              <w:rPr>
+                <w:rFonts w:ascii="Calibri" w:eastAsia="Calibri" w:hAnsi="Calibri"/>
+                <w:sz w:val="22"/>
+                <w:szCs w:val="22"/>
+              </w:rPr>
+              <w:t>Shalizi</w:t>
+            </w:r>
+            <w:proofErr w:type="spellEnd"/>
+            <w:r>
+              <w:rPr>
+                <w:rFonts w:ascii="Calibri" w:eastAsia="Calibri" w:hAnsi="Calibri"/>
+                <w:sz w:val="22"/>
+                <w:szCs w:val="22"/>
+              </w:rPr>
+              <w:t xml:space="preserve"> (2013)</w:t>
+            </w:r>
+          </w:p>
+          <w:p>
+            <w:pPr>
+              <w:rPr>
+                <w:rFonts w:ascii="Calibri" w:eastAsia="Calibri" w:hAnsi="Calibri"/>
+                <w:sz w:val="22"/>
+                <w:szCs w:val="22"/>
+              </w:rPr>
+            </w:pPr>
+            <w:proofErr w:type="spellStart"/>
+            <w:r>
+              <w:rPr>
+                <w:rFonts w:ascii="Calibri" w:eastAsia="Calibri" w:hAnsi="Calibri"/>
+                <w:sz w:val="22"/>
+                <w:szCs w:val="22"/>
+              </w:rPr>
+              <w:t>Spiegelhalter</w:t>
+            </w:r>
+            <w:proofErr w:type="spellEnd"/>
+            <w:r>
+              <w:rPr>
+                <w:rFonts w:ascii="Calibri" w:eastAsia="Calibri" w:hAnsi="Calibri"/>
+                <w:sz w:val="22"/>
+                <w:szCs w:val="22"/>
+              </w:rPr>
+              <w:t xml:space="preserve"> et al. (2014)</w:t>
             </w:r>
           </w:p>
           <w:p>
@@ -4815,7 +5183,25 @@
                 <w:sz w:val="22"/>
                 <w:szCs w:val="22"/>
               </w:rPr>
-              <w:t>Bayesian Multimodel Inference</w:t>
+              <w:t xml:space="preserve">Bayesian </w:t>
+            </w:r>
+            <w:proofErr w:type="spellStart"/>
+            <w:r>
+              <w:rPr>
+                <w:rFonts w:ascii="Calibri" w:eastAsia="Calibri" w:hAnsi="Calibri"/>
+                <w:sz w:val="22"/>
+                <w:szCs w:val="22"/>
+              </w:rPr>
+              <w:t>Multimodel</w:t>
+            </w:r>
+            <w:proofErr w:type="spellEnd"/>
+            <w:r>
+              <w:rPr>
+                <w:rFonts w:ascii="Calibri" w:eastAsia="Calibri" w:hAnsi="Calibri"/>
+                <w:sz w:val="22"/>
+                <w:szCs w:val="22"/>
+              </w:rPr>
+              <w:t xml:space="preserve"> Inference</w:t>
             </w:r>
           </w:p>
         </w:tc>
@@ -4902,13 +5288,23 @@
                 <w:szCs w:val="22"/>
               </w:rPr>
             </w:pPr>
-            <w:r>
-              <w:rPr>
-                <w:rFonts w:ascii="Calibri" w:eastAsia="Calibri" w:hAnsi="Calibri"/>
-                <w:sz w:val="22"/>
-                <w:szCs w:val="22"/>
-              </w:rPr>
-              <w:t>Tenan et al. (2014)</w:t>
+            <w:proofErr w:type="spellStart"/>
+            <w:r>
+              <w:rPr>
+                <w:rFonts w:ascii="Calibri" w:eastAsia="Calibri" w:hAnsi="Calibri"/>
+                <w:sz w:val="22"/>
+                <w:szCs w:val="22"/>
+              </w:rPr>
+              <w:t>Tenan</w:t>
+            </w:r>
+            <w:proofErr w:type="spellEnd"/>
+            <w:r>
+              <w:rPr>
+                <w:rFonts w:ascii="Calibri" w:eastAsia="Calibri" w:hAnsi="Calibri"/>
+                <w:sz w:val="22"/>
+                <w:szCs w:val="22"/>
+              </w:rPr>
+              <w:t xml:space="preserve"> et al. (2014)</w:t>
             </w:r>
           </w:p>
           <w:p>
@@ -4975,6 +5371,7 @@
         <w:rPr>
           <w:sz w:val="20"/>
         </w:rPr>
+        <w:lastRenderedPageBreak/>
         <w:t>Beaumont, M. A. 2010. Approximate Bayesian Computation in Evolution and Ecology. Annual Review of Ecology, Evolution, and Systematics 41: 379-406.</w:t>
       </w:r>
     </w:p>
@@ -4997,7 +5394,21 @@
         <w:rPr>
           <w:sz w:val="20"/>
         </w:rPr>
-        <w:t>Beaumont, M. A., and B. Rannala. 2004. The Bayesian revolution in genetics. Nature Reviews Genetics 5: 251-261.</w:t>
+        <w:t xml:space="preserve">Beaumont, M. A., and B. </w:t>
+      </w:r>
+      <w:proofErr w:type="spellStart"/>
+      <w:r>
+        <w:rPr>
+          <w:sz w:val="20"/>
+        </w:rPr>
+        <w:t>Rannala</w:t>
+      </w:r>
+      <w:proofErr w:type="spellEnd"/>
+      <w:r>
+        <w:rPr>
+          <w:sz w:val="20"/>
+        </w:rPr>
+        <w:t>. 2004. The Bayesian revolution in genetics. Nature Reviews Genetics 5: 251-261.</w:t>
       </w:r>
     </w:p>
     <w:p>
@@ -5019,7 +5430,21 @@
         <w:rPr>
           <w:sz w:val="20"/>
         </w:rPr>
-        <w:t>Clark, J.S., and A.E. Gelfand. 2006. A future for models and data in environmental science. TREE 21(7): 375-380.</w:t>
+        <w:t xml:space="preserve">Clark, J.S., and A.E. </w:t>
+      </w:r>
+      <w:proofErr w:type="spellStart"/>
+      <w:r>
+        <w:rPr>
+          <w:sz w:val="20"/>
+        </w:rPr>
+        <w:t>Gelfand</w:t>
+      </w:r>
+      <w:proofErr w:type="spellEnd"/>
+      <w:r>
+        <w:rPr>
+          <w:sz w:val="20"/>
+        </w:rPr>
+        <w:t>. 2006. A future for models and data in environmental science. TREE 21(7): 375-380.</w:t>
       </w:r>
     </w:p>
     <w:p>
@@ -5081,11 +5506,33 @@
           <w:sz w:val="20"/>
         </w:rPr>
       </w:pPr>
-      <w:r>
-        <w:rPr>
-          <w:sz w:val="20"/>
-        </w:rPr>
-        <w:t>Gelman, A., and C.R. Shalizi. 2013. Philosophy and the practice of Bayesian statistics. British Journal of Mathematical and Statistical Psychology 66: 8-38.</w:t>
+      <w:proofErr w:type="spellStart"/>
+      <w:r>
+        <w:rPr>
+          <w:sz w:val="20"/>
+        </w:rPr>
+        <w:t>Gelman</w:t>
+      </w:r>
+      <w:proofErr w:type="spellEnd"/>
+      <w:r>
+        <w:rPr>
+          <w:sz w:val="20"/>
+        </w:rPr>
+        <w:t xml:space="preserve">, A., and C.R. </w:t>
+      </w:r>
+      <w:proofErr w:type="spellStart"/>
+      <w:r>
+        <w:rPr>
+          <w:sz w:val="20"/>
+        </w:rPr>
+        <w:t>Shalizi</w:t>
+      </w:r>
+      <w:proofErr w:type="spellEnd"/>
+      <w:r>
+        <w:rPr>
+          <w:sz w:val="20"/>
+        </w:rPr>
+        <w:t>. 2013. Philosophy and the practice of Bayesian statistics. British Journal of Mathematical and Statistical Psychology 66: 8-38.</w:t>
       </w:r>
     </w:p>
     <w:p>
@@ -5103,11 +5550,33 @@
           <w:sz w:val="20"/>
         </w:rPr>
       </w:pPr>
-      <w:r>
-        <w:rPr>
-          <w:sz w:val="20"/>
-        </w:rPr>
-        <w:t xml:space="preserve">Gimenez, O. et al. 2009. WinBUGS for population ecologists: Bayesian modeling using Markov Chain Monte Carlo methods. In: D.L. Thompson et al. (Eds.) Modeling Demographic Processes in Marked Populations. Environmental and Ecological Statistics 3: 883-915.  </w:t>
+      <w:proofErr w:type="spellStart"/>
+      <w:r>
+        <w:rPr>
+          <w:sz w:val="20"/>
+        </w:rPr>
+        <w:t>Gimenez</w:t>
+      </w:r>
+      <w:proofErr w:type="spellEnd"/>
+      <w:r>
+        <w:rPr>
+          <w:sz w:val="20"/>
+        </w:rPr>
+        <w:t xml:space="preserve">, O. et al. 2009. </w:t>
+      </w:r>
+      <w:proofErr w:type="spellStart"/>
+      <w:r>
+        <w:rPr>
+          <w:sz w:val="20"/>
+        </w:rPr>
+        <w:t>WinBUGS</w:t>
+      </w:r>
+      <w:proofErr w:type="spellEnd"/>
+      <w:r>
+        <w:rPr>
+          <w:sz w:val="20"/>
+        </w:rPr>
+        <w:t xml:space="preserve"> for population ecologists: Bayesian modeling using Markov Chain Monte Carlo methods. In: D.L. Thompson et al. (Eds.) Modeling Demographic Processes in Marked Populations. Environmental and Ecological Statistics 3: 883-915.  </w:t>
       </w:r>
     </w:p>
     <w:p>
@@ -5125,11 +5594,47 @@
           <w:sz w:val="20"/>
         </w:rPr>
       </w:pPr>
-      <w:r>
-        <w:rPr>
-          <w:sz w:val="20"/>
-        </w:rPr>
-        <w:t>Hoeting, J.A., D. Madigan, A.E. Raftery, and C.T. Volinsky. 1999. Bayesian model averaging: A tutorial. Statistical Science 14(4): 382-417.</w:t>
+      <w:proofErr w:type="spellStart"/>
+      <w:r>
+        <w:rPr>
+          <w:sz w:val="20"/>
+        </w:rPr>
+        <w:t>Hoeting</w:t>
+      </w:r>
+      <w:proofErr w:type="spellEnd"/>
+      <w:r>
+        <w:rPr>
+          <w:sz w:val="20"/>
+        </w:rPr>
+        <w:t xml:space="preserve">, J.A., D. Madigan, A.E. </w:t>
+      </w:r>
+      <w:proofErr w:type="spellStart"/>
+      <w:r>
+        <w:rPr>
+          <w:sz w:val="20"/>
+        </w:rPr>
+        <w:t>Raftery</w:t>
+      </w:r>
+      <w:proofErr w:type="spellEnd"/>
+      <w:r>
+        <w:rPr>
+          <w:sz w:val="20"/>
+        </w:rPr>
+        <w:t xml:space="preserve">, and C.T. </w:t>
+      </w:r>
+      <w:proofErr w:type="spellStart"/>
+      <w:r>
+        <w:rPr>
+          <w:sz w:val="20"/>
+        </w:rPr>
+        <w:t>Volinsky</w:t>
+      </w:r>
+      <w:proofErr w:type="spellEnd"/>
+      <w:r>
+        <w:rPr>
+          <w:sz w:val="20"/>
+        </w:rPr>
+        <w:t>. 1999. Bayesian model averaging: A tutorial. Statistical Science 14(4): 382-417.</w:t>
       </w:r>
     </w:p>
     <w:p>
@@ -5147,11 +5652,47 @@
           <w:sz w:val="20"/>
         </w:rPr>
       </w:pPr>
-      <w:r>
-        <w:rPr>
-          <w:sz w:val="20"/>
-        </w:rPr>
-        <w:t>Kass, R. E. , and A. E. Raftery. 1995. Bayes Factors. Journal of the American Statistical Association 90(430): 773-795.</w:t>
+      <w:proofErr w:type="spellStart"/>
+      <w:r>
+        <w:rPr>
+          <w:sz w:val="20"/>
+        </w:rPr>
+        <w:t>Kass</w:t>
+      </w:r>
+      <w:proofErr w:type="spellEnd"/>
+      <w:r>
+        <w:rPr>
+          <w:sz w:val="20"/>
+        </w:rPr>
+        <w:t xml:space="preserve">, R. </w:t>
+      </w:r>
+      <w:proofErr w:type="gramStart"/>
+      <w:r>
+        <w:rPr>
+          <w:sz w:val="20"/>
+        </w:rPr>
+        <w:t>E. ,</w:t>
+      </w:r>
+      <w:proofErr w:type="gramEnd"/>
+      <w:r>
+        <w:rPr>
+          <w:sz w:val="20"/>
+        </w:rPr>
+        <w:t xml:space="preserve"> and A. E. </w:t>
+      </w:r>
+      <w:proofErr w:type="spellStart"/>
+      <w:r>
+        <w:rPr>
+          <w:sz w:val="20"/>
+        </w:rPr>
+        <w:t>Raftery</w:t>
+      </w:r>
+      <w:proofErr w:type="spellEnd"/>
+      <w:r>
+        <w:rPr>
+          <w:sz w:val="20"/>
+        </w:rPr>
+        <w:t>. 1995. Bayes Factors. Journal of the American Statistical Association 90(430): 773-795.</w:t>
       </w:r>
     </w:p>
     <w:p>
@@ -5195,7 +5736,21 @@
         <w:rPr>
           <w:sz w:val="20"/>
         </w:rPr>
-        <w:t>Link, W.A., and R. J. Barker. 2006. Model weights and the foundations of multimodel inference. Ecology 87(10): 2626-2635.</w:t>
+        <w:t xml:space="preserve">Link, W.A., and R. J. Barker. 2006. Model weights and the foundations of </w:t>
+      </w:r>
+      <w:proofErr w:type="spellStart"/>
+      <w:r>
+        <w:rPr>
+          <w:sz w:val="20"/>
+        </w:rPr>
+        <w:t>multimodel</w:t>
+      </w:r>
+      <w:proofErr w:type="spellEnd"/>
+      <w:r>
+        <w:rPr>
+          <w:sz w:val="20"/>
+        </w:rPr>
+        <w:t xml:space="preserve"> inference. Ecology 87(10): 2626-2635.</w:t>
       </w:r>
     </w:p>
     <w:p>
@@ -5217,7 +5772,21 @@
         <w:rPr>
           <w:sz w:val="20"/>
         </w:rPr>
-        <w:t>Smith, A.F.M., and A.E. Gelfand. 1992. Bayesian statistics without tears: A sampling-resampling perspective. The American Statistician 46(2): 84-88.</w:t>
+        <w:t xml:space="preserve">Smith, A.F.M., and A.E. </w:t>
+      </w:r>
+      <w:proofErr w:type="spellStart"/>
+      <w:r>
+        <w:rPr>
+          <w:sz w:val="20"/>
+        </w:rPr>
+        <w:t>Gelfand</w:t>
+      </w:r>
+      <w:proofErr w:type="spellEnd"/>
+      <w:r>
+        <w:rPr>
+          <w:sz w:val="20"/>
+        </w:rPr>
+        <w:t>. 1992. Bayesian statistics without tears: A sampling-resampling perspective. The American Statistician 46(2): 84-88.</w:t>
       </w:r>
     </w:p>
     <w:p>
@@ -5838,74 +6407,74 @@
         <w:rPr>
           <w:sz w:val="20"/>
         </w:rPr>
+        <w:t>A = 93</w:t>
+      </w:r>
+      <w:r>
+        <w:rPr>
+          <w:sz w:val="20"/>
+        </w:rPr>
+        <w:t>0</w:t>
+      </w:r>
+      <w:r>
+        <w:rPr>
+          <w:sz w:val="20"/>
+        </w:rPr>
+        <w:t>-100</w:t>
+      </w:r>
+      <w:r>
+        <w:rPr>
+          <w:sz w:val="20"/>
+        </w:rPr>
+        <w:t>0</w:t>
+      </w:r>
+      <w:r>
+        <w:rPr>
+          <w:sz w:val="20"/>
+        </w:rPr>
+        <w:t xml:space="preserve">, </w:t>
+      </w:r>
+      <w:r>
+        <w:rPr>
+          <w:sz w:val="20"/>
+        </w:rPr>
+        <w:t>A-</w:t>
+      </w:r>
+      <w:r>
+        <w:rPr>
+          <w:sz w:val="20"/>
+        </w:rPr>
+        <w:t xml:space="preserve"> = 90</w:t>
+      </w:r>
+      <w:r>
+        <w:rPr>
+          <w:sz w:val="20"/>
+        </w:rPr>
+        <w:t>0</w:t>
+      </w:r>
+      <w:r>
+        <w:rPr>
+          <w:sz w:val="20"/>
+        </w:rPr>
+        <w:t>-92</w:t>
+      </w:r>
+      <w:r>
+        <w:rPr>
+          <w:sz w:val="20"/>
+        </w:rPr>
+        <w:t>9</w:t>
+      </w:r>
+    </w:p>
+    <w:p>
+      <w:pPr>
+        <w:rPr>
+          <w:sz w:val="20"/>
+        </w:rPr>
+      </w:pPr>
+      <w:r>
+        <w:rPr>
+          <w:sz w:val="20"/>
+        </w:rPr>
         <w:lastRenderedPageBreak/>
-        <w:t>A = 93</w:t>
-      </w:r>
-      <w:r>
-        <w:rPr>
-          <w:sz w:val="20"/>
-        </w:rPr>
-        <w:t>0</w:t>
-      </w:r>
-      <w:r>
-        <w:rPr>
-          <w:sz w:val="20"/>
-        </w:rPr>
-        <w:t>-100</w:t>
-      </w:r>
-      <w:r>
-        <w:rPr>
-          <w:sz w:val="20"/>
-        </w:rPr>
-        <w:t>0</w:t>
-      </w:r>
-      <w:r>
-        <w:rPr>
-          <w:sz w:val="20"/>
-        </w:rPr>
-        <w:t xml:space="preserve">, </w:t>
-      </w:r>
-      <w:r>
-        <w:rPr>
-          <w:sz w:val="20"/>
-        </w:rPr>
-        <w:t>A-</w:t>
-      </w:r>
-      <w:r>
-        <w:rPr>
-          <w:sz w:val="20"/>
-        </w:rPr>
-        <w:t xml:space="preserve"> = 90</w:t>
-      </w:r>
-      <w:r>
-        <w:rPr>
-          <w:sz w:val="20"/>
-        </w:rPr>
-        <w:t>0</w:t>
-      </w:r>
-      <w:r>
-        <w:rPr>
-          <w:sz w:val="20"/>
-        </w:rPr>
-        <w:t>-92</w:t>
-      </w:r>
-      <w:r>
-        <w:rPr>
-          <w:sz w:val="20"/>
-        </w:rPr>
-        <w:t>9</w:t>
-      </w:r>
-    </w:p>
-    <w:p>
-      <w:pPr>
-        <w:rPr>
-          <w:sz w:val="20"/>
-        </w:rPr>
-      </w:pPr>
-      <w:r>
-        <w:rPr>
-          <w:sz w:val="20"/>
-        </w:rPr>
         <w:t>B</w:t>
       </w:r>
       <w:r>
@@ -6384,6 +6953,7 @@
         </w:rPr>
         <w:t xml:space="preserve">Students who require assistance during emergency evacuation are encouraged to discuss their needs with their professors and Disability Support Services.  For procedures and information go to the following website:  </w:t>
       </w:r>
+      <w:proofErr w:type="gramStart"/>
       <w:r>
         <w:rPr>
           <w:rStyle w:val="Hyperlink"/>
@@ -6402,6 +6972,7 @@
         </w:rPr>
         <w:t>]</w:t>
       </w:r>
+      <w:proofErr w:type="gramEnd"/>
     </w:p>
     <w:p>
       <w:pPr>

</xml_diff>

<commit_message>
Week 14 and 15 edits
</commit_message>
<xml_diff>
--- a/Bayesian Data Analysis Syllabus 2020.docx
+++ b/Bayesian Data Analysis Syllabus 2020.docx
@@ -290,13 +290,19 @@
         <w:rPr>
           <w:sz w:val="20"/>
         </w:rPr>
-        <w:t>Friday 3:30-5</w:t>
-      </w:r>
-      <w:r>
-        <w:rPr>
-          <w:sz w:val="20"/>
-        </w:rPr>
-        <w:t>:0</w:t>
+        <w:t>Wednesday 2:00-3</w:t>
+      </w:r>
+      <w:r>
+        <w:rPr>
+          <w:sz w:val="20"/>
+        </w:rPr>
+        <w:t>:</w:t>
+      </w:r>
+      <w:r>
+        <w:rPr>
+          <w:sz w:val="20"/>
+        </w:rPr>
+        <w:t>3</w:t>
       </w:r>
       <w:r>
         <w:rPr>
@@ -308,7 +314,7 @@
         <w:rPr>
           <w:sz w:val="20"/>
         </w:rPr>
-        <w:t xml:space="preserve"> (subject to change depending on travel and unavoidable scheduling conflicts)</w:t>
+        <w:t xml:space="preserve"> </w:t>
       </w:r>
     </w:p>
     <w:p>
@@ -437,19 +443,19 @@
         <w:rPr>
           <w:sz w:val="20"/>
         </w:rPr>
-        <w:t>Thursday 9:00-10:</w:t>
-      </w:r>
-      <w:r>
-        <w:rPr>
-          <w:sz w:val="20"/>
-        </w:rPr>
-        <w:t>30</w:t>
-      </w:r>
-      <w:r>
-        <w:rPr>
-          <w:sz w:val="20"/>
-        </w:rPr>
-        <w:t xml:space="preserve"> am</w:t>
+        <w:t xml:space="preserve">Friday </w:t>
+      </w:r>
+      <w:r>
+        <w:rPr>
+          <w:sz w:val="20"/>
+        </w:rPr>
+        <w:t>2:00-</w:t>
+      </w:r>
+      <w:r>
+        <w:rPr>
+          <w:sz w:val="20"/>
+        </w:rPr>
+        <w:t xml:space="preserve">3:30 pm </w:t>
       </w:r>
     </w:p>
     <w:p>
@@ -2778,8 +2784,6 @@
               </w:rPr>
               <w:t>Sept 2</w:t>
             </w:r>
-            <w:bookmarkStart w:id="0" w:name="_GoBack"/>
-            <w:bookmarkEnd w:id="0"/>
             <w:r>
               <w:rPr>
                 <w:rFonts w:ascii="Calibri" w:eastAsia="Calibri" w:hAnsi="Calibri"/>
@@ -4566,51 +4570,6 @@
                 <w:sz w:val="22"/>
                 <w:szCs w:val="22"/>
               </w:rPr>
-              <w:t>Dorazio</w:t>
-            </w:r>
-            <w:proofErr w:type="spellEnd"/>
-            <w:r>
-              <w:rPr>
-                <w:rFonts w:ascii="Calibri" w:eastAsia="Calibri" w:hAnsi="Calibri"/>
-                <w:sz w:val="22"/>
-                <w:szCs w:val="22"/>
-              </w:rPr>
-              <w:t xml:space="preserve"> Ch. 3&amp;9</w:t>
-            </w:r>
-          </w:p>
-          <w:p>
-            <w:pPr>
-              <w:rPr>
-                <w:rFonts w:ascii="Calibri" w:eastAsia="Calibri" w:hAnsi="Calibri"/>
-                <w:sz w:val="22"/>
-                <w:szCs w:val="22"/>
-              </w:rPr>
-            </w:pPr>
-            <w:proofErr w:type="spellStart"/>
-            <w:r>
-              <w:rPr>
-                <w:rFonts w:ascii="Calibri" w:eastAsia="Calibri" w:hAnsi="Calibri"/>
-                <w:sz w:val="22"/>
-                <w:szCs w:val="22"/>
-              </w:rPr>
-              <w:t>Royle</w:t>
-            </w:r>
-            <w:proofErr w:type="spellEnd"/>
-            <w:r>
-              <w:rPr>
-                <w:rFonts w:ascii="Calibri" w:eastAsia="Calibri" w:hAnsi="Calibri"/>
-                <w:sz w:val="22"/>
-                <w:szCs w:val="22"/>
-              </w:rPr>
-              <w:t xml:space="preserve"> and </w:t>
-            </w:r>
-            <w:proofErr w:type="spellStart"/>
-            <w:r>
-              <w:rPr>
-                <w:rFonts w:ascii="Calibri" w:eastAsia="Calibri" w:hAnsi="Calibri"/>
-                <w:sz w:val="22"/>
-                <w:szCs w:val="22"/>
-              </w:rPr>
               <w:t>Kery</w:t>
             </w:r>
             <w:proofErr w:type="spellEnd"/>
@@ -5416,6 +5375,7 @@
         <w:rPr>
           <w:sz w:val="20"/>
         </w:rPr>
+        <w:lastRenderedPageBreak/>
         <w:t>Beaumont, M. A. 2010. Approximate Bayesian Computation in Evolution and Ecology. Annual Review of Ecology, Evolution, and Systematics 41: 379-406.</w:t>
       </w:r>
     </w:p>
@@ -6318,6 +6278,16 @@
               </w:rPr>
               <w:t>project</w:t>
             </w:r>
+            <w:r>
+              <w:rPr>
+                <w:rFonts w:ascii="Cambria" w:hAnsi="Cambria"/>
+                <w:sz w:val="22"/>
+                <w:szCs w:val="22"/>
+              </w:rPr>
+              <w:t xml:space="preserve"> (incl. response letter)</w:t>
+            </w:r>
+            <w:bookmarkStart w:id="0" w:name="_GoBack"/>
+            <w:bookmarkEnd w:id="0"/>
           </w:p>
         </w:tc>
         <w:tc>
@@ -6451,74 +6421,74 @@
         <w:rPr>
           <w:sz w:val="20"/>
         </w:rPr>
+        <w:t>A = 93</w:t>
+      </w:r>
+      <w:r>
+        <w:rPr>
+          <w:sz w:val="20"/>
+        </w:rPr>
+        <w:t>0</w:t>
+      </w:r>
+      <w:r>
+        <w:rPr>
+          <w:sz w:val="20"/>
+        </w:rPr>
+        <w:t>-100</w:t>
+      </w:r>
+      <w:r>
+        <w:rPr>
+          <w:sz w:val="20"/>
+        </w:rPr>
+        <w:t>0</w:t>
+      </w:r>
+      <w:r>
+        <w:rPr>
+          <w:sz w:val="20"/>
+        </w:rPr>
+        <w:t xml:space="preserve">, </w:t>
+      </w:r>
+      <w:r>
+        <w:rPr>
+          <w:sz w:val="20"/>
+        </w:rPr>
+        <w:t>A-</w:t>
+      </w:r>
+      <w:r>
+        <w:rPr>
+          <w:sz w:val="20"/>
+        </w:rPr>
+        <w:t xml:space="preserve"> = 90</w:t>
+      </w:r>
+      <w:r>
+        <w:rPr>
+          <w:sz w:val="20"/>
+        </w:rPr>
+        <w:t>0</w:t>
+      </w:r>
+      <w:r>
+        <w:rPr>
+          <w:sz w:val="20"/>
+        </w:rPr>
+        <w:t>-92</w:t>
+      </w:r>
+      <w:r>
+        <w:rPr>
+          <w:sz w:val="20"/>
+        </w:rPr>
+        <w:t>9</w:t>
+      </w:r>
+    </w:p>
+    <w:p>
+      <w:pPr>
+        <w:rPr>
+          <w:sz w:val="20"/>
+        </w:rPr>
+      </w:pPr>
+      <w:r>
+        <w:rPr>
+          <w:sz w:val="20"/>
+        </w:rPr>
         <w:lastRenderedPageBreak/>
-        <w:t>A = 93</w:t>
-      </w:r>
-      <w:r>
-        <w:rPr>
-          <w:sz w:val="20"/>
-        </w:rPr>
-        <w:t>0</w:t>
-      </w:r>
-      <w:r>
-        <w:rPr>
-          <w:sz w:val="20"/>
-        </w:rPr>
-        <w:t>-100</w:t>
-      </w:r>
-      <w:r>
-        <w:rPr>
-          <w:sz w:val="20"/>
-        </w:rPr>
-        <w:t>0</w:t>
-      </w:r>
-      <w:r>
-        <w:rPr>
-          <w:sz w:val="20"/>
-        </w:rPr>
-        <w:t xml:space="preserve">, </w:t>
-      </w:r>
-      <w:r>
-        <w:rPr>
-          <w:sz w:val="20"/>
-        </w:rPr>
-        <w:t>A-</w:t>
-      </w:r>
-      <w:r>
-        <w:rPr>
-          <w:sz w:val="20"/>
-        </w:rPr>
-        <w:t xml:space="preserve"> = 90</w:t>
-      </w:r>
-      <w:r>
-        <w:rPr>
-          <w:sz w:val="20"/>
-        </w:rPr>
-        <w:t>0</w:t>
-      </w:r>
-      <w:r>
-        <w:rPr>
-          <w:sz w:val="20"/>
-        </w:rPr>
-        <w:t>-92</w:t>
-      </w:r>
-      <w:r>
-        <w:rPr>
-          <w:sz w:val="20"/>
-        </w:rPr>
-        <w:t>9</w:t>
-      </w:r>
-    </w:p>
-    <w:p>
-      <w:pPr>
-        <w:rPr>
-          <w:sz w:val="20"/>
-        </w:rPr>
-      </w:pPr>
-      <w:r>
-        <w:rPr>
-          <w:sz w:val="20"/>
-        </w:rPr>
         <w:t>B</w:t>
       </w:r>
       <w:r>

</xml_diff>